<commit_message>
manuscript for submission to jesee and archive
</commit_message>
<xml_diff>
--- a/writing/manuscript/supplement dec 11 take 2.docx
+++ b/writing/manuscript/supplement dec 11 take 2.docx
@@ -39,6 +39,25 @@
     </w:p>
     <w:p>
       <w:pPr>
+        <w:spacing w:line="360" w:lineRule="auto"/>
+        <w:rPr>
+          <w:rFonts w:ascii="Arial" w:hAnsi="Arial" w:cs="Arial"/>
+          <w:b/>
+          <w:bCs/>
+          <w:sz w:val="28"/>
+          <w:szCs w:val="28"/>
+          <w:u w:val="single"/>
+        </w:rPr>
+        <w:sectPr>
+          <w:pgSz w:w="12240" w:h="15840"/>
+          <w:pgMar w:top="1440" w:right="1440" w:bottom="1440" w:left="1440" w:header="708" w:footer="708" w:gutter="0"/>
+          <w:cols w:space="708"/>
+          <w:docGrid w:linePitch="360"/>
+        </w:sectPr>
+      </w:pPr>
+    </w:p>
+    <w:p>
+      <w:pPr>
         <w:rPr>
           <w:rFonts w:ascii="Arial" w:hAnsi="Arial" w:cs="Arial"/>
           <w:b/>
@@ -76,7 +95,6 @@
         <w:rPr>
           <w:noProof/>
         </w:rPr>
-        <w:lastRenderedPageBreak/>
         <w:drawing>
           <wp:anchor distT="0" distB="0" distL="114300" distR="114300" simplePos="0" relativeHeight="251662336" behindDoc="0" locked="0" layoutInCell="1" allowOverlap="1">
             <wp:simplePos x="0" y="0"/>
@@ -183,7 +201,7 @@
           <w:sz w:val="22"/>
           <w:szCs w:val="22"/>
         </w:rPr>
-        <w:t xml:space="preserve"> for a (A) difference-in-differences design, and (B) case-crossover design</w:t>
+        <w:t>, using</w:t>
       </w:r>
       <w:r>
         <w:rPr>
@@ -192,6 +210,24 @@
           <w:sz w:val="22"/>
           <w:szCs w:val="22"/>
         </w:rPr>
+        <w:t xml:space="preserve"> a</w:t>
+      </w:r>
+      <w:r>
+        <w:rPr>
+          <w:rFonts w:ascii="Arial" w:hAnsi="Arial" w:cs="Arial"/>
+          <w:kern w:val="0"/>
+          <w:sz w:val="22"/>
+          <w:szCs w:val="22"/>
+        </w:rPr>
+        <w:t xml:space="preserve"> case-crossover design</w:t>
+      </w:r>
+      <w:r>
+        <w:rPr>
+          <w:rFonts w:ascii="Arial" w:hAnsi="Arial" w:cs="Arial"/>
+          <w:kern w:val="0"/>
+          <w:sz w:val="22"/>
+          <w:szCs w:val="22"/>
+        </w:rPr>
         <w:t>.</w:t>
       </w:r>
       <w:r>
@@ -255,30 +291,8 @@
           <w:sz w:val="22"/>
           <w:szCs w:val="22"/>
         </w:rPr>
-        <w:t xml:space="preserve"> Results correspond to </w:t>
+        <w:t xml:space="preserve"> </w:t>
       </w:r>
-      <w:r>
-        <w:rPr>
-          <w:rFonts w:ascii="Arial" w:hAnsi="Arial" w:cs="Arial"/>
-          <w:b/>
-          <w:bCs/>
-          <w:kern w:val="0"/>
-          <w:sz w:val="22"/>
-          <w:szCs w:val="22"/>
-        </w:rPr>
-        <w:t>Table 2</w:t>
-      </w:r>
-      <w:r>
-        <w:rPr>
-          <w:rFonts w:ascii="Arial" w:hAnsi="Arial" w:cs="Arial"/>
-          <w:kern w:val="0"/>
-          <w:sz w:val="22"/>
-          <w:szCs w:val="22"/>
-        </w:rPr>
-        <w:t>.</w:t>
-      </w:r>
-    </w:p>
-    <w:p>
       <w:r>
         <w:br w:type="page"/>
       </w:r>
@@ -1701,59 +1715,7 @@
                 <w:szCs w:val="21"/>
                 <w14:ligatures w14:val="none"/>
               </w:rPr>
-              <w:t>Table 1</w:t>
-            </w:r>
-            <w:r>
-              <w:rPr>
-                <w:rFonts w:ascii="Helvetica Neue" w:eastAsia="Times New Roman" w:hAnsi="Helvetica Neue" w:cs="Times New Roman"/>
-                <w:b/>
-                <w:bCs/>
-                <w:color w:val="333333"/>
-                <w:kern w:val="0"/>
-                <w:sz w:val="21"/>
-                <w:szCs w:val="21"/>
-                <w14:ligatures w14:val="none"/>
-              </w:rPr>
-              <w:t>B</w:t>
-            </w:r>
-            <w:r>
-              <w:rPr>
-                <w:rFonts w:ascii="Helvetica Neue" w:eastAsia="Times New Roman" w:hAnsi="Helvetica Neue" w:cs="Times New Roman"/>
-                <w:b/>
-                <w:bCs/>
-                <w:color w:val="333333"/>
-                <w:kern w:val="0"/>
-                <w:sz w:val="21"/>
-                <w:szCs w:val="21"/>
-                <w14:ligatures w14:val="none"/>
-              </w:rPr>
-              <w:t xml:space="preserve">: Results from </w:t>
-            </w:r>
-            <w:r>
-              <w:rPr>
-                <w:rFonts w:ascii="Helvetica Neue" w:eastAsia="Times New Roman" w:hAnsi="Helvetica Neue" w:cs="Times New Roman"/>
-                <w:b/>
-                <w:bCs/>
-                <w:color w:val="333333"/>
-                <w:kern w:val="0"/>
-                <w:sz w:val="21"/>
-                <w:szCs w:val="21"/>
-                <w14:ligatures w14:val="none"/>
-              </w:rPr>
-              <w:t>case-crossover</w:t>
-            </w:r>
-            <w:r>
-              <w:rPr>
-                <w:rFonts w:ascii="Helvetica Neue" w:eastAsia="Times New Roman" w:hAnsi="Helvetica Neue" w:cs="Times New Roman"/>
-                <w:b/>
-                <w:bCs/>
-                <w:color w:val="333333"/>
-                <w:kern w:val="0"/>
-                <w:sz w:val="21"/>
-                <w:szCs w:val="21"/>
-                <w14:ligatures w14:val="none"/>
-              </w:rPr>
-              <w:t xml:space="preserve"> study design simulations. Average percent bias (standard deviation of bias); coverage.</w:t>
+              <w:t>Table 1B: Results from case-crossover study design simulations. Average percent bias (standard deviation of bias); coverage.</w:t>
             </w:r>
           </w:p>
         </w:tc>

</xml_diff>